<commit_message>
And another question done
</commit_message>
<xml_diff>
--- a/Assignment1.docx
+++ b/Assignment1.docx
@@ -268,49 +268,8 @@
           <w:sz w:val="28"/>
           <w:szCs w:val="28"/>
         </w:rPr>
-        <w:t xml:space="preserve">Submitted </w:t>
-      </w:r>
-      <w:proofErr w:type="gramStart"/>
-      <w:r>
-        <w:rPr>
-          <w:sz w:val="28"/>
-          <w:szCs w:val="28"/>
-        </w:rPr>
-        <w:t>To :</w:t>
-      </w:r>
-      <w:proofErr w:type="gramEnd"/>
-      <w:r>
-        <w:rPr>
-          <w:sz w:val="28"/>
-          <w:szCs w:val="28"/>
-        </w:rPr>
-        <w:t xml:space="preserve"> Mr. </w:t>
-      </w:r>
-      <w:proofErr w:type="spellStart"/>
-      <w:r>
-        <w:rPr>
-          <w:sz w:val="28"/>
-          <w:szCs w:val="28"/>
-        </w:rPr>
-        <w:t>Fitsum</w:t>
-      </w:r>
-      <w:proofErr w:type="spellEnd"/>
-      <w:r>
-        <w:rPr>
-          <w:sz w:val="28"/>
-          <w:szCs w:val="28"/>
-        </w:rPr>
-        <w:t xml:space="preserve"> </w:t>
-      </w:r>
-      <w:proofErr w:type="spellStart"/>
-      <w:r>
-        <w:rPr>
-          <w:sz w:val="28"/>
-          <w:szCs w:val="28"/>
-        </w:rPr>
-        <w:t>Alemu</w:t>
-      </w:r>
-      <w:proofErr w:type="spellEnd"/>
+        <w:t>Submitted To : Mr. Fitsum Alemu</w:t>
+      </w:r>
     </w:p>
     <w:p>
       <w:pPr>
@@ -347,6 +306,241 @@
           <w:szCs w:val="24"/>
         </w:rPr>
       </w:pPr>
+      <w:r>
+        <w:rPr>
+          <w:rFonts w:ascii="Times New Roman" w:hAnsi="Times New Roman" w:cs="Times New Roman"/>
+          <w:sz w:val="24"/>
+          <w:szCs w:val="24"/>
+        </w:rPr>
+        <w:t>The internet is a network of networks and through time, its growth has become so significant that even our lives started depending on it. This gradual evolution of the internet has come through some events since its beginning. These time lined events in history led to its phenomenal dominance.</w:t>
+      </w:r>
+    </w:p>
+    <w:p>
+      <w:pPr>
+        <w:jc w:val="center"/>
+        <w:rPr>
+          <w:rFonts w:ascii="Times New Roman" w:hAnsi="Times New Roman" w:cs="Times New Roman"/>
+          <w:sz w:val="32"/>
+          <w:szCs w:val="32"/>
+        </w:rPr>
+      </w:pPr>
+      <w:r>
+        <w:rPr>
+          <w:rFonts w:ascii="Times New Roman" w:hAnsi="Times New Roman" w:cs="Times New Roman"/>
+          <w:sz w:val="32"/>
+          <w:szCs w:val="32"/>
+        </w:rPr>
+        <w:t>Its origin</w:t>
+      </w:r>
+    </w:p>
+    <w:p>
+      <w:pPr>
+        <w:rPr>
+          <w:rFonts w:ascii="Times New Roman" w:hAnsi="Times New Roman" w:cs="Times New Roman"/>
+          <w:sz w:val="24"/>
+          <w:szCs w:val="24"/>
+        </w:rPr>
+      </w:pPr>
+      <w:r>
+        <w:rPr>
+          <w:rFonts w:ascii="Times New Roman" w:hAnsi="Times New Roman" w:cs="Times New Roman"/>
+          <w:sz w:val="24"/>
+          <w:szCs w:val="24"/>
+        </w:rPr>
+        <w:t>The origin of the internet dates back to nearly 40 years, the present day internet is the commercial descendant of the ARPANet, developed for the US Department of Defense Advanced Research Project Agency(DARPA). The</w:t>
+      </w:r>
+      <w:r>
+        <w:rPr>
+          <w:rFonts w:ascii="Times New Roman" w:hAnsi="Times New Roman" w:cs="Times New Roman"/>
+          <w:sz w:val="24"/>
+          <w:szCs w:val="24"/>
+        </w:rPr>
+        <w:t xml:space="preserve"> ARPANet sent its first messages in 1969 at UCLA. Since then, the internet has undergone more than just a name change. The number of computers connected to the internet has grown exponentially, while the number of users has risen from a handful of computer scientists to 1.5 billion consumers.</w:t>
+      </w:r>
+    </w:p>
+    <w:p>
+      <w:pPr>
+        <w:jc w:val="center"/>
+        <w:rPr>
+          <w:rFonts w:ascii="Times New Roman" w:hAnsi="Times New Roman" w:cs="Times New Roman"/>
+          <w:sz w:val="32"/>
+          <w:szCs w:val="32"/>
+        </w:rPr>
+      </w:pPr>
+      <w:r>
+        <w:rPr>
+          <w:rFonts w:ascii="Times New Roman" w:hAnsi="Times New Roman" w:cs="Times New Roman"/>
+          <w:sz w:val="32"/>
+          <w:szCs w:val="32"/>
+        </w:rPr>
+        <w:t>The growth of host and users</w:t>
+      </w:r>
+    </w:p>
+    <w:p>
+      <w:pPr>
+        <w:rPr>
+          <w:rFonts w:ascii="Times New Roman" w:hAnsi="Times New Roman" w:cs="Times New Roman"/>
+          <w:sz w:val="24"/>
+          <w:szCs w:val="24"/>
+        </w:rPr>
+      </w:pPr>
+      <w:r>
+        <w:rPr>
+          <w:rFonts w:ascii="Times New Roman" w:hAnsi="Times New Roman" w:cs="Times New Roman"/>
+          <w:sz w:val="24"/>
+          <w:szCs w:val="24"/>
+        </w:rPr>
+        <w:t xml:space="preserve">Internet usage has exploded since 1995, when researchers first started tracking this statistics, the number of computers connected to it has shown a dramatic increment form what it used to be back then. At first it connected 4 computers at university research labs, today, the internet links more than 440 million computers directly and millions more have </w:t>
+      </w:r>
+      <w:r>
+        <w:rPr>
+          <w:rFonts w:ascii="Times New Roman" w:hAnsi="Times New Roman" w:cs="Times New Roman"/>
+          <w:sz w:val="24"/>
+          <w:szCs w:val="24"/>
+        </w:rPr>
+        <w:t>internet access through private addressing schemes.</w:t>
+      </w:r>
+    </w:p>
+    <w:p>
+      <w:pPr>
+        <w:jc w:val="center"/>
+        <w:rPr>
+          <w:rFonts w:ascii="Times New Roman" w:hAnsi="Times New Roman" w:cs="Times New Roman"/>
+          <w:sz w:val="32"/>
+          <w:szCs w:val="32"/>
+        </w:rPr>
+      </w:pPr>
+      <w:r>
+        <w:rPr>
+          <w:rFonts w:ascii="Times New Roman" w:hAnsi="Times New Roman" w:cs="Times New Roman"/>
+          <w:sz w:val="32"/>
+          <w:szCs w:val="32"/>
+        </w:rPr>
+        <w:t>It has become a global phenomenon</w:t>
+      </w:r>
+    </w:p>
+    <w:p>
+      <w:pPr>
+        <w:rPr>
+          <w:rFonts w:ascii="Times New Roman" w:hAnsi="Times New Roman" w:cs="Times New Roman"/>
+          <w:sz w:val="24"/>
+          <w:szCs w:val="24"/>
+        </w:rPr>
+      </w:pPr>
+      <w:r>
+        <w:rPr>
+          <w:rFonts w:ascii="Times New Roman" w:hAnsi="Times New Roman" w:cs="Times New Roman"/>
+          <w:sz w:val="24"/>
+          <w:szCs w:val="24"/>
+        </w:rPr>
+        <w:t>The internet has changed from a united states dominated network of networks, to a widely used network that is seeing its fastest growth in Asia and Europe</w:t>
+      </w:r>
+      <w:r>
+        <w:rPr>
+          <w:rFonts w:ascii="Times New Roman" w:hAnsi="Times New Roman" w:cs="Times New Roman"/>
+          <w:sz w:val="24"/>
+          <w:szCs w:val="24"/>
+        </w:rPr>
+        <w:t>. To our surprise, in a survey which was conducted in 2019, the country with the fastest internet connection is Taiwan, with united states ranking fifteenth with Europe countries such as the Netherlands and Luxemburg sitting above this pioneer country.</w:t>
+      </w:r>
+    </w:p>
+    <w:p>
+      <w:pPr>
+        <w:jc w:val="center"/>
+        <w:rPr>
+          <w:rFonts w:ascii="Times New Roman" w:hAnsi="Times New Roman" w:cs="Times New Roman"/>
+          <w:sz w:val="32"/>
+          <w:szCs w:val="32"/>
+        </w:rPr>
+      </w:pPr>
+      <w:r>
+        <w:rPr>
+          <w:rFonts w:ascii="Times New Roman" w:hAnsi="Times New Roman" w:cs="Times New Roman"/>
+          <w:sz w:val="32"/>
+          <w:szCs w:val="32"/>
+        </w:rPr>
+        <w:t>The invention of the world wide web</w:t>
+      </w:r>
+    </w:p>
+    <w:p>
+      <w:pPr>
+        <w:rPr>
+          <w:rFonts w:ascii="Times New Roman" w:hAnsi="Times New Roman" w:cs="Times New Roman"/>
+          <w:sz w:val="24"/>
+          <w:szCs w:val="24"/>
+        </w:rPr>
+      </w:pPr>
+      <w:r>
+        <w:rPr>
+          <w:rFonts w:ascii="Times New Roman" w:hAnsi="Times New Roman" w:cs="Times New Roman"/>
+          <w:sz w:val="24"/>
+          <w:szCs w:val="24"/>
+        </w:rPr>
+        <w:t>In 1990, Tim Berners Lee invented the world wide web as a method of publishing information in a hypertext format on the internet.</w:t>
+      </w:r>
+      <w:r>
+        <w:rPr>
+          <w:rFonts w:ascii="Times New Roman" w:hAnsi="Times New Roman" w:cs="Times New Roman"/>
+          <w:sz w:val="24"/>
+          <w:szCs w:val="24"/>
+        </w:rPr>
+        <w:t xml:space="preserve"> The web began to take off in 1993, after computer science student Mark Anderson created the first popular web browser called Mosaic. Since then, the number of websites and web pages has shown explosive increment.</w:t>
+      </w:r>
+    </w:p>
+    <w:p>
+      <w:pPr>
+        <w:rPr>
+          <w:rFonts w:ascii="Times New Roman" w:hAnsi="Times New Roman" w:cs="Times New Roman"/>
+          <w:sz w:val="24"/>
+          <w:szCs w:val="24"/>
+        </w:rPr>
+      </w:pPr>
+    </w:p>
+    <w:p>
+      <w:pPr>
+        <w:rPr>
+          <w:rFonts w:ascii="Times New Roman" w:hAnsi="Times New Roman" w:cs="Times New Roman"/>
+          <w:sz w:val="24"/>
+          <w:szCs w:val="24"/>
+        </w:rPr>
+      </w:pPr>
+      <w:r>
+        <w:rPr>
+          <w:rFonts w:ascii="Times New Roman" w:hAnsi="Times New Roman" w:cs="Times New Roman"/>
+          <w:sz w:val="24"/>
+          <w:szCs w:val="24"/>
+        </w:rPr>
+        <w:t>Generally speaking, the internet has now become so attached to our lives that we may not be</w:t>
+      </w:r>
+      <w:r>
+        <w:rPr>
+          <w:rFonts w:ascii="Times New Roman" w:hAnsi="Times New Roman" w:cs="Times New Roman"/>
+          <w:sz w:val="24"/>
+          <w:szCs w:val="24"/>
+        </w:rPr>
+        <w:t xml:space="preserve"> able to survive in its absence. It serves us with a great deal by saving our time, money and energy.</w:t>
+      </w:r>
+      <w:bookmarkStart w:id="0" w:name="_GoBack"/>
+      <w:bookmarkEnd w:id="0"/>
+    </w:p>
+    <w:p>
+      <w:pPr>
+        <w:jc w:val="center"/>
+        <w:rPr>
+          <w:rFonts w:ascii="Times New Roman" w:hAnsi="Times New Roman" w:cs="Times New Roman"/>
+          <w:sz w:val="24"/>
+          <w:szCs w:val="24"/>
+        </w:rPr>
+      </w:pPr>
+    </w:p>
+    <w:p>
+      <w:pPr>
+        <w:rPr>
+          <w:rFonts w:ascii="Times New Roman" w:hAnsi="Times New Roman" w:cs="Times New Roman"/>
+          <w:sz w:val="24"/>
+          <w:szCs w:val="24"/>
+        </w:rPr>
+      </w:pPr>
     </w:p>
     <w:p>
       <w:pPr>
@@ -659,23 +853,13 @@
           <w:szCs w:val="32"/>
         </w:rPr>
       </w:pPr>
-      <w:proofErr w:type="spellStart"/>
-      <w:r>
-        <w:rPr>
-          <w:rFonts w:ascii="Times New Roman" w:hAnsi="Times New Roman" w:cs="Times New Roman"/>
-          <w:sz w:val="32"/>
-          <w:szCs w:val="32"/>
-        </w:rPr>
-        <w:t>Wikihow</w:t>
-      </w:r>
-      <w:proofErr w:type="spellEnd"/>
-      <w:r>
-        <w:rPr>
-          <w:rFonts w:ascii="Times New Roman" w:hAnsi="Times New Roman" w:cs="Times New Roman"/>
-          <w:sz w:val="32"/>
-          <w:szCs w:val="32"/>
-        </w:rPr>
-        <w:t xml:space="preserve"> and its evolution over time</w:t>
+      <w:r>
+        <w:rPr>
+          <w:rFonts w:ascii="Times New Roman" w:hAnsi="Times New Roman" w:cs="Times New Roman"/>
+          <w:sz w:val="32"/>
+          <w:szCs w:val="32"/>
+        </w:rPr>
+        <w:t>Wikihow and its evolution over time</w:t>
       </w:r>
     </w:p>
     <w:p>
@@ -725,25 +909,7 @@
           <w:sz w:val="24"/>
           <w:szCs w:val="24"/>
         </w:rPr>
-        <w:t xml:space="preserve">looks good; I really like how they presented the headlines; it’s kind of stylish for a 2013 </w:t>
-      </w:r>
-      <w:proofErr w:type="spellStart"/>
-      <w:r>
-        <w:rPr>
-          <w:rFonts w:ascii="Times New Roman" w:hAnsi="Times New Roman" w:cs="Times New Roman"/>
-          <w:sz w:val="24"/>
-          <w:szCs w:val="24"/>
-        </w:rPr>
-        <w:t>wikihow</w:t>
-      </w:r>
-      <w:proofErr w:type="spellEnd"/>
-      <w:r>
-        <w:rPr>
-          <w:rFonts w:ascii="Times New Roman" w:hAnsi="Times New Roman" w:cs="Times New Roman"/>
-          <w:sz w:val="24"/>
-          <w:szCs w:val="24"/>
-        </w:rPr>
-        <w:t>.</w:t>
+        <w:t>looks good; I really like how they presented the headlines; it’s kind of stylish for a 2013 wikihow.</w:t>
       </w:r>
     </w:p>
     <w:p>
@@ -775,25 +941,7 @@
           <w:sz w:val="24"/>
           <w:szCs w:val="24"/>
         </w:rPr>
-        <w:t xml:space="preserve">I did not see major changes between periods 2013-2016 aside from having a static headline but in 2017, they prepared multiple platforms like Facebook, Google and Civics for us to join </w:t>
-      </w:r>
-      <w:proofErr w:type="spellStart"/>
-      <w:r>
-        <w:rPr>
-          <w:rFonts w:ascii="Times New Roman" w:hAnsi="Times New Roman" w:cs="Times New Roman"/>
-          <w:sz w:val="24"/>
-          <w:szCs w:val="24"/>
-        </w:rPr>
-        <w:t>wikihow</w:t>
-      </w:r>
-      <w:proofErr w:type="spellEnd"/>
-      <w:r>
-        <w:rPr>
-          <w:rFonts w:ascii="Times New Roman" w:hAnsi="Times New Roman" w:cs="Times New Roman"/>
-          <w:sz w:val="24"/>
-          <w:szCs w:val="24"/>
-        </w:rPr>
-        <w:t>.</w:t>
+        <w:t>I did not see major changes between periods 2013-2016 aside from having a static headline but in 2017, they prepared multiple platforms like Facebook, Google and Civics for us to join wikihow.</w:t>
       </w:r>
     </w:p>
     <w:p>
@@ -825,25 +973,7 @@
           <w:sz w:val="24"/>
           <w:szCs w:val="24"/>
         </w:rPr>
-        <w:t xml:space="preserve">they added email on their ‘join </w:t>
-      </w:r>
-      <w:proofErr w:type="spellStart"/>
-      <w:r>
-        <w:rPr>
-          <w:rFonts w:ascii="Times New Roman" w:hAnsi="Times New Roman" w:cs="Times New Roman"/>
-          <w:sz w:val="24"/>
-          <w:szCs w:val="24"/>
-        </w:rPr>
-        <w:t>wikihow</w:t>
-      </w:r>
-      <w:proofErr w:type="spellEnd"/>
-      <w:r>
-        <w:rPr>
-          <w:rFonts w:ascii="Times New Roman" w:hAnsi="Times New Roman" w:cs="Times New Roman"/>
-          <w:sz w:val="24"/>
-          <w:szCs w:val="24"/>
-        </w:rPr>
-        <w:t>’ window; and as usual they got a bit more graphically appealing.</w:t>
+        <w:t>they added email on their ‘join wikihow’ window; and as usual they got a bit more graphically appealing.</w:t>
       </w:r>
     </w:p>
     <w:p>
@@ -922,17 +1052,7 @@
           <w:sz w:val="24"/>
           <w:szCs w:val="24"/>
         </w:rPr>
-        <w:t xml:space="preserve">the videos in plain small boxes of </w:t>
-      </w:r>
-      <w:bookmarkStart w:id="0" w:name="_GoBack"/>
-      <w:bookmarkEnd w:id="0"/>
-      <w:r>
-        <w:rPr>
-          <w:rFonts w:ascii="Times New Roman" w:hAnsi="Times New Roman" w:cs="Times New Roman"/>
-          <w:sz w:val="24"/>
-          <w:szCs w:val="24"/>
-        </w:rPr>
-        <w:t>windows that was so unattractive but the categorization of the videos was okay.</w:t>
+        <w:t>the videos in plain small boxes of windows that was so unattractive but the categorization of the videos was okay.</w:t>
       </w:r>
     </w:p>
     <w:p>
@@ -1269,7 +1389,6 @@
           <w:szCs w:val="24"/>
         </w:rPr>
       </w:pPr>
-      <w:proofErr w:type="spellStart"/>
       <w:r>
         <w:rPr>
           <w:rFonts w:ascii="Times New Roman" w:hAnsi="Times New Roman" w:cs="Times New Roman"/>
@@ -1278,7 +1397,6 @@
         </w:rPr>
         <w:t>Edx</w:t>
       </w:r>
-      <w:proofErr w:type="spellEnd"/>
       <w:r>
         <w:rPr>
           <w:rFonts w:ascii="Times New Roman" w:hAnsi="Times New Roman" w:cs="Times New Roman"/>
@@ -1410,41 +1528,216 @@
         </w:rPr>
         <w:t xml:space="preserve"> </w:t>
       </w:r>
-      <w:proofErr w:type="spellStart"/>
-      <w:r>
-        <w:rPr>
-          <w:rFonts w:ascii="Times New Roman" w:hAnsi="Times New Roman" w:cs="Times New Roman"/>
-          <w:sz w:val="24"/>
-          <w:szCs w:val="24"/>
-        </w:rPr>
-        <w:t>Udemy</w:t>
-      </w:r>
-      <w:proofErr w:type="spellEnd"/>
-      <w:r>
-        <w:rPr>
-          <w:rFonts w:ascii="Times New Roman" w:hAnsi="Times New Roman" w:cs="Times New Roman"/>
-          <w:sz w:val="24"/>
-          <w:szCs w:val="24"/>
-        </w:rPr>
+      <w:r>
+        <w:rPr>
+          <w:rFonts w:ascii="Times New Roman" w:hAnsi="Times New Roman" w:cs="Times New Roman"/>
+          <w:sz w:val="24"/>
+          <w:szCs w:val="24"/>
+        </w:rPr>
+        <w:t xml:space="preserve">Udemy - </w:t>
+      </w:r>
+      <w:hyperlink r:id="rId10" w:history="1">
+        <w:r>
+          <w:rPr>
+            <w:rStyle w:val="Hyperlink"/>
+          </w:rPr>
+          <w:t>https://www.udemy.com/</w:t>
+        </w:r>
+      </w:hyperlink>
+    </w:p>
+    <w:p>
+      <w:pPr>
+        <w:pStyle w:val="ListParagraph"/>
+        <w:rPr>
+          <w:rFonts w:ascii="Times New Roman" w:hAnsi="Times New Roman" w:cs="Times New Roman"/>
+          <w:sz w:val="24"/>
+          <w:szCs w:val="24"/>
+        </w:rPr>
+      </w:pPr>
+    </w:p>
+    <w:p>
+      <w:pPr>
+        <w:pStyle w:val="ListParagraph"/>
+        <w:jc w:val="center"/>
+        <w:rPr>
+          <w:rFonts w:ascii="Times New Roman" w:hAnsi="Times New Roman" w:cs="Times New Roman"/>
+          <w:sz w:val="32"/>
+          <w:szCs w:val="32"/>
+        </w:rPr>
+      </w:pPr>
+      <w:r>
+        <w:rPr>
+          <w:rFonts w:ascii="Times New Roman" w:hAnsi="Times New Roman" w:cs="Times New Roman"/>
+          <w:sz w:val="32"/>
+          <w:szCs w:val="32"/>
+        </w:rPr>
+        <w:t>Entertainment</w:t>
+      </w:r>
+    </w:p>
+    <w:p>
+      <w:pPr>
+        <w:pStyle w:val="ListParagraph"/>
+        <w:numPr>
+          <w:ilvl w:val="0"/>
+          <w:numId w:val="2"/>
+        </w:numPr>
+        <w:rPr>
+          <w:rFonts w:ascii="Times New Roman" w:hAnsi="Times New Roman" w:cs="Times New Roman"/>
+          <w:sz w:val="24"/>
+          <w:szCs w:val="24"/>
+        </w:rPr>
+      </w:pPr>
+      <w:r>
+        <w:rPr>
+          <w:rFonts w:ascii="Times New Roman" w:hAnsi="Times New Roman" w:cs="Times New Roman"/>
+          <w:sz w:val="24"/>
+          <w:szCs w:val="24"/>
+        </w:rPr>
+        <w:t xml:space="preserve">IMDB - </w:t>
+      </w:r>
+      <w:hyperlink r:id="rId11" w:history="1">
+        <w:r>
+          <w:rPr>
+            <w:rStyle w:val="Hyperlink"/>
+          </w:rPr>
+          <w:t>https://www.imdb.com/tv/</w:t>
+        </w:r>
+      </w:hyperlink>
+    </w:p>
+    <w:p>
+      <w:pPr>
+        <w:pStyle w:val="ListParagraph"/>
+        <w:numPr>
+          <w:ilvl w:val="0"/>
+          <w:numId w:val="2"/>
+        </w:numPr>
+        <w:rPr>
+          <w:rFonts w:ascii="Times New Roman" w:hAnsi="Times New Roman" w:cs="Times New Roman"/>
+          <w:sz w:val="24"/>
+          <w:szCs w:val="24"/>
+        </w:rPr>
+      </w:pPr>
+      <w:r>
+        <w:rPr>
+          <w:rFonts w:ascii="Times New Roman" w:hAnsi="Times New Roman" w:cs="Times New Roman"/>
+          <w:sz w:val="24"/>
+          <w:szCs w:val="24"/>
+        </w:rPr>
+        <w:t xml:space="preserve">Netflix - </w:t>
+      </w:r>
+      <w:hyperlink r:id="rId12" w:history="1">
+        <w:r>
+          <w:rPr>
+            <w:rStyle w:val="Hyperlink"/>
+          </w:rPr>
+          <w:t>https://www.netflix.com/et/</w:t>
+        </w:r>
+      </w:hyperlink>
+    </w:p>
+    <w:p>
+      <w:pPr>
+        <w:pStyle w:val="ListParagraph"/>
+        <w:numPr>
+          <w:ilvl w:val="0"/>
+          <w:numId w:val="2"/>
+        </w:numPr>
+        <w:rPr>
+          <w:rFonts w:ascii="Times New Roman" w:hAnsi="Times New Roman" w:cs="Times New Roman"/>
+          <w:sz w:val="24"/>
+          <w:szCs w:val="24"/>
+        </w:rPr>
+      </w:pPr>
+      <w:r>
+        <w:rPr>
+          <w:rFonts w:ascii="Times New Roman" w:hAnsi="Times New Roman" w:cs="Times New Roman"/>
+          <w:sz w:val="24"/>
+          <w:szCs w:val="24"/>
+        </w:rPr>
+        <w:t xml:space="preserve">You tube - </w:t>
+      </w:r>
+      <w:hyperlink r:id="rId13" w:history="1">
+        <w:r>
+          <w:rPr>
+            <w:rStyle w:val="Hyperlink"/>
+          </w:rPr>
+          <w:t>https://www.youtube.com/</w:t>
+        </w:r>
+      </w:hyperlink>
+      <w:r>
         <w:t xml:space="preserve"> - </w:t>
       </w:r>
-      <w:hyperlink r:id="rId10" w:history="1">
-        <w:r>
-          <w:rPr>
-            <w:rStyle w:val="Hyperlink"/>
-          </w:rPr>
-          <w:t>https://www.udemy.com/</w:t>
-        </w:r>
-      </w:hyperlink>
-    </w:p>
-    <w:p>
-      <w:pPr>
-        <w:pStyle w:val="ListParagraph"/>
-        <w:rPr>
-          <w:rFonts w:ascii="Times New Roman" w:hAnsi="Times New Roman" w:cs="Times New Roman"/>
-          <w:sz w:val="24"/>
-          <w:szCs w:val="24"/>
-        </w:rPr>
+      <w:r>
+        <w:rPr>
+          <w:rFonts w:ascii="Times New Roman" w:hAnsi="Times New Roman" w:cs="Times New Roman"/>
+          <w:sz w:val="24"/>
+          <w:szCs w:val="24"/>
+        </w:rPr>
+        <w:t>lots of entertaining sites on youtube are available.</w:t>
+      </w:r>
+    </w:p>
+    <w:p>
+      <w:pPr>
+        <w:pStyle w:val="ListParagraph"/>
+        <w:numPr>
+          <w:ilvl w:val="0"/>
+          <w:numId w:val="2"/>
+        </w:numPr>
+        <w:rPr>
+          <w:rFonts w:ascii="Times New Roman" w:hAnsi="Times New Roman" w:cs="Times New Roman"/>
+          <w:sz w:val="24"/>
+          <w:szCs w:val="24"/>
+        </w:rPr>
+      </w:pPr>
+      <w:r>
+        <w:rPr>
+          <w:rFonts w:ascii="Times New Roman" w:hAnsi="Times New Roman" w:cs="Times New Roman"/>
+          <w:sz w:val="24"/>
+          <w:szCs w:val="24"/>
+        </w:rPr>
+        <w:t xml:space="preserve">Spotify - </w:t>
+      </w:r>
+      <w:hyperlink r:id="rId14" w:history="1">
+        <w:r>
+          <w:rPr>
+            <w:rStyle w:val="Hyperlink"/>
+          </w:rPr>
+          <w:t>https://www.spotify.com/</w:t>
+        </w:r>
+      </w:hyperlink>
+    </w:p>
+    <w:p>
+      <w:pPr>
+        <w:pStyle w:val="ListParagraph"/>
+        <w:numPr>
+          <w:ilvl w:val="0"/>
+          <w:numId w:val="2"/>
+        </w:numPr>
+        <w:rPr>
+          <w:rFonts w:ascii="Times New Roman" w:hAnsi="Times New Roman" w:cs="Times New Roman"/>
+          <w:sz w:val="24"/>
+          <w:szCs w:val="24"/>
+        </w:rPr>
+      </w:pPr>
+      <w:r>
+        <w:rPr>
+          <w:rFonts w:ascii="Times New Roman" w:hAnsi="Times New Roman" w:cs="Times New Roman"/>
+          <w:sz w:val="24"/>
+          <w:szCs w:val="24"/>
+        </w:rPr>
+        <w:t xml:space="preserve">Iheart Radio - </w:t>
+      </w:r>
+      <w:hyperlink r:id="rId15" w:history="1">
+        <w:r>
+          <w:rPr>
+            <w:rStyle w:val="Hyperlink"/>
+          </w:rPr>
+          <w:t>https://www.iheart.com/podcast/</w:t>
+        </w:r>
+      </w:hyperlink>
+    </w:p>
+    <w:p>
+      <w:pPr>
+        <w:pStyle w:val="ListParagraph"/>
       </w:pPr>
     </w:p>
     <w:p>
@@ -1463,7 +1756,7 @@
           <w:sz w:val="32"/>
           <w:szCs w:val="32"/>
         </w:rPr>
-        <w:t>Entertainment</w:t>
+        <w:t>Blog</w:t>
       </w:r>
     </w:p>
     <w:p>
@@ -1485,14 +1778,14 @@
           <w:sz w:val="24"/>
           <w:szCs w:val="24"/>
         </w:rPr>
-        <w:t xml:space="preserve">IMDB - </w:t>
-      </w:r>
-      <w:hyperlink r:id="rId11" w:history="1">
-        <w:r>
-          <w:rPr>
-            <w:rStyle w:val="Hyperlink"/>
-          </w:rPr>
-          <w:t>https://www.imdb.com/tv/</w:t>
+        <w:t xml:space="preserve">Word press - </w:t>
+      </w:r>
+      <w:hyperlink r:id="rId16" w:history="1">
+        <w:r>
+          <w:rPr>
+            <w:rStyle w:val="Hyperlink"/>
+          </w:rPr>
+          <w:t>https://wordpress.org/</w:t>
         </w:r>
       </w:hyperlink>
     </w:p>
@@ -1515,16 +1808,27 @@
           <w:sz w:val="24"/>
           <w:szCs w:val="24"/>
         </w:rPr>
-        <w:t xml:space="preserve">Netflix - </w:t>
-      </w:r>
-      <w:hyperlink r:id="rId12" w:history="1">
-        <w:r>
-          <w:rPr>
-            <w:rStyle w:val="Hyperlink"/>
-          </w:rPr>
-          <w:t>https://www.netflix.com/et/</w:t>
-        </w:r>
-      </w:hyperlink>
+        <w:t xml:space="preserve">Wix - </w:t>
+      </w:r>
+      <w:hyperlink r:id="rId17" w:history="1">
+        <w:r>
+          <w:rPr>
+            <w:rStyle w:val="Hyperlink"/>
+          </w:rPr>
+          <w:t>https://www.wix.com/</w:t>
+        </w:r>
+      </w:hyperlink>
+      <w:r>
+        <w:t xml:space="preserve"> - </w:t>
+      </w:r>
+      <w:r>
+        <w:rPr>
+          <w:rFonts w:ascii="Times New Roman" w:hAnsi="Times New Roman" w:cs="Times New Roman"/>
+          <w:sz w:val="24"/>
+          <w:szCs w:val="24"/>
+        </w:rPr>
+        <w:t>a blogging platform for small websites.</w:t>
+      </w:r>
     </w:p>
     <w:p>
       <w:pPr>
@@ -1545,45 +1849,16 @@
           <w:sz w:val="24"/>
           <w:szCs w:val="24"/>
         </w:rPr>
-        <w:t xml:space="preserve">You tube - </w:t>
-      </w:r>
-      <w:hyperlink r:id="rId13" w:history="1">
-        <w:r>
-          <w:rPr>
-            <w:rStyle w:val="Hyperlink"/>
-          </w:rPr>
-          <w:t>https://www.youtube.com/</w:t>
-        </w:r>
-      </w:hyperlink>
-      <w:r>
-        <w:t xml:space="preserve"> - </w:t>
-      </w:r>
-      <w:r>
-        <w:rPr>
-          <w:rFonts w:ascii="Times New Roman" w:hAnsi="Times New Roman" w:cs="Times New Roman"/>
-          <w:sz w:val="24"/>
-          <w:szCs w:val="24"/>
-        </w:rPr>
-        <w:t xml:space="preserve">lots of entertaining sites on </w:t>
-      </w:r>
-      <w:proofErr w:type="spellStart"/>
-      <w:r>
-        <w:rPr>
-          <w:rFonts w:ascii="Times New Roman" w:hAnsi="Times New Roman" w:cs="Times New Roman"/>
-          <w:sz w:val="24"/>
-          <w:szCs w:val="24"/>
-        </w:rPr>
-        <w:t>youtube</w:t>
-      </w:r>
-      <w:proofErr w:type="spellEnd"/>
-      <w:r>
-        <w:rPr>
-          <w:rFonts w:ascii="Times New Roman" w:hAnsi="Times New Roman" w:cs="Times New Roman"/>
-          <w:sz w:val="24"/>
-          <w:szCs w:val="24"/>
-        </w:rPr>
-        <w:t xml:space="preserve"> are available.</w:t>
-      </w:r>
+        <w:t xml:space="preserve">Blogger - </w:t>
+      </w:r>
+      <w:hyperlink r:id="rId18" w:history="1">
+        <w:r>
+          <w:rPr>
+            <w:rStyle w:val="Hyperlink"/>
+          </w:rPr>
+          <w:t>https://www.blogger.com/</w:t>
+        </w:r>
+      </w:hyperlink>
     </w:p>
     <w:p>
       <w:pPr>
@@ -1604,14 +1879,14 @@
           <w:sz w:val="24"/>
           <w:szCs w:val="24"/>
         </w:rPr>
-        <w:t xml:space="preserve">Spotify - </w:t>
-      </w:r>
-      <w:hyperlink r:id="rId14" w:history="1">
-        <w:r>
-          <w:rPr>
-            <w:rStyle w:val="Hyperlink"/>
-          </w:rPr>
-          <w:t>https://www.spotify.com/</w:t>
+        <w:t xml:space="preserve">Weebly - </w:t>
+      </w:r>
+      <w:hyperlink r:id="rId19" w:history="1">
+        <w:r>
+          <w:rPr>
+            <w:rStyle w:val="Hyperlink"/>
+          </w:rPr>
+          <w:t>https://www.weebly.com/</w:t>
         </w:r>
       </w:hyperlink>
     </w:p>
@@ -1628,238 +1903,13 @@
           <w:szCs w:val="24"/>
         </w:rPr>
       </w:pPr>
-      <w:proofErr w:type="spellStart"/>
-      <w:r>
-        <w:rPr>
-          <w:rFonts w:ascii="Times New Roman" w:hAnsi="Times New Roman" w:cs="Times New Roman"/>
-          <w:sz w:val="24"/>
-          <w:szCs w:val="24"/>
-        </w:rPr>
-        <w:t>Iheart</w:t>
-      </w:r>
-      <w:proofErr w:type="spellEnd"/>
-      <w:r>
-        <w:rPr>
-          <w:rFonts w:ascii="Times New Roman" w:hAnsi="Times New Roman" w:cs="Times New Roman"/>
-          <w:sz w:val="24"/>
-          <w:szCs w:val="24"/>
-        </w:rPr>
-        <w:t xml:space="preserve"> Radio - </w:t>
-      </w:r>
-      <w:hyperlink r:id="rId15" w:history="1">
-        <w:r>
-          <w:rPr>
-            <w:rStyle w:val="Hyperlink"/>
-          </w:rPr>
-          <w:t>https://www.iheart.com/podcast/</w:t>
-        </w:r>
-      </w:hyperlink>
-    </w:p>
-    <w:p>
-      <w:pPr>
-        <w:pStyle w:val="ListParagraph"/>
-      </w:pPr>
-    </w:p>
-    <w:p>
-      <w:pPr>
-        <w:pStyle w:val="ListParagraph"/>
-        <w:jc w:val="center"/>
-        <w:rPr>
-          <w:rFonts w:ascii="Times New Roman" w:hAnsi="Times New Roman" w:cs="Times New Roman"/>
-          <w:sz w:val="32"/>
-          <w:szCs w:val="32"/>
-        </w:rPr>
-      </w:pPr>
-      <w:r>
-        <w:rPr>
-          <w:rFonts w:ascii="Times New Roman" w:hAnsi="Times New Roman" w:cs="Times New Roman"/>
-          <w:sz w:val="32"/>
-          <w:szCs w:val="32"/>
-        </w:rPr>
-        <w:t>Blog</w:t>
-      </w:r>
-    </w:p>
-    <w:p>
-      <w:pPr>
-        <w:pStyle w:val="ListParagraph"/>
-        <w:numPr>
-          <w:ilvl w:val="0"/>
-          <w:numId w:val="2"/>
-        </w:numPr>
-        <w:rPr>
-          <w:rFonts w:ascii="Times New Roman" w:hAnsi="Times New Roman" w:cs="Times New Roman"/>
-          <w:sz w:val="24"/>
-          <w:szCs w:val="24"/>
-        </w:rPr>
-      </w:pPr>
-      <w:r>
-        <w:rPr>
-          <w:rFonts w:ascii="Times New Roman" w:hAnsi="Times New Roman" w:cs="Times New Roman"/>
-          <w:sz w:val="24"/>
-          <w:szCs w:val="24"/>
-        </w:rPr>
-        <w:t xml:space="preserve">Word press - </w:t>
-      </w:r>
-      <w:hyperlink r:id="rId16" w:history="1">
-        <w:r>
-          <w:rPr>
-            <w:rStyle w:val="Hyperlink"/>
-          </w:rPr>
-          <w:t>https://wordpress.org/</w:t>
-        </w:r>
-      </w:hyperlink>
-    </w:p>
-    <w:p>
-      <w:pPr>
-        <w:pStyle w:val="ListParagraph"/>
-        <w:numPr>
-          <w:ilvl w:val="0"/>
-          <w:numId w:val="2"/>
-        </w:numPr>
-        <w:rPr>
-          <w:rFonts w:ascii="Times New Roman" w:hAnsi="Times New Roman" w:cs="Times New Roman"/>
-          <w:sz w:val="24"/>
-          <w:szCs w:val="24"/>
-        </w:rPr>
-      </w:pPr>
-      <w:proofErr w:type="spellStart"/>
-      <w:r>
-        <w:rPr>
-          <w:rFonts w:ascii="Times New Roman" w:hAnsi="Times New Roman" w:cs="Times New Roman"/>
-          <w:sz w:val="24"/>
-          <w:szCs w:val="24"/>
-        </w:rPr>
-        <w:t>Wix</w:t>
-      </w:r>
-      <w:proofErr w:type="spellEnd"/>
-      <w:r>
-        <w:rPr>
-          <w:rFonts w:ascii="Times New Roman" w:hAnsi="Times New Roman" w:cs="Times New Roman"/>
-          <w:sz w:val="24"/>
-          <w:szCs w:val="24"/>
-        </w:rPr>
-        <w:t xml:space="preserve"> - </w:t>
-      </w:r>
-      <w:hyperlink r:id="rId17" w:history="1">
-        <w:r>
-          <w:rPr>
-            <w:rStyle w:val="Hyperlink"/>
-          </w:rPr>
-          <w:t>https://www.wix.com/</w:t>
-        </w:r>
-      </w:hyperlink>
-      <w:r>
-        <w:t xml:space="preserve"> - </w:t>
-      </w:r>
-      <w:r>
-        <w:rPr>
-          <w:rFonts w:ascii="Times New Roman" w:hAnsi="Times New Roman" w:cs="Times New Roman"/>
-          <w:sz w:val="24"/>
-          <w:szCs w:val="24"/>
-        </w:rPr>
-        <w:t>a blogging platform for small websites.</w:t>
-      </w:r>
-    </w:p>
-    <w:p>
-      <w:pPr>
-        <w:pStyle w:val="ListParagraph"/>
-        <w:numPr>
-          <w:ilvl w:val="0"/>
-          <w:numId w:val="2"/>
-        </w:numPr>
-        <w:rPr>
-          <w:rFonts w:ascii="Times New Roman" w:hAnsi="Times New Roman" w:cs="Times New Roman"/>
-          <w:sz w:val="24"/>
-          <w:szCs w:val="24"/>
-        </w:rPr>
-      </w:pPr>
-      <w:r>
-        <w:rPr>
-          <w:rFonts w:ascii="Times New Roman" w:hAnsi="Times New Roman" w:cs="Times New Roman"/>
-          <w:sz w:val="24"/>
-          <w:szCs w:val="24"/>
-        </w:rPr>
-        <w:t xml:space="preserve">Blogger - </w:t>
-      </w:r>
-      <w:hyperlink r:id="rId18" w:history="1">
-        <w:r>
-          <w:rPr>
-            <w:rStyle w:val="Hyperlink"/>
-          </w:rPr>
-          <w:t>https://www.blogger.com/</w:t>
-        </w:r>
-      </w:hyperlink>
-    </w:p>
-    <w:p>
-      <w:pPr>
-        <w:pStyle w:val="ListParagraph"/>
-        <w:numPr>
-          <w:ilvl w:val="0"/>
-          <w:numId w:val="2"/>
-        </w:numPr>
-        <w:rPr>
-          <w:rFonts w:ascii="Times New Roman" w:hAnsi="Times New Roman" w:cs="Times New Roman"/>
-          <w:sz w:val="24"/>
-          <w:szCs w:val="24"/>
-        </w:rPr>
-      </w:pPr>
-      <w:proofErr w:type="spellStart"/>
-      <w:r>
-        <w:rPr>
-          <w:rFonts w:ascii="Times New Roman" w:hAnsi="Times New Roman" w:cs="Times New Roman"/>
-          <w:sz w:val="24"/>
-          <w:szCs w:val="24"/>
-        </w:rPr>
-        <w:t>Weebly</w:t>
-      </w:r>
-      <w:proofErr w:type="spellEnd"/>
-      <w:r>
-        <w:rPr>
-          <w:rFonts w:ascii="Times New Roman" w:hAnsi="Times New Roman" w:cs="Times New Roman"/>
-          <w:sz w:val="24"/>
-          <w:szCs w:val="24"/>
-        </w:rPr>
-        <w:t xml:space="preserve"> - </w:t>
-      </w:r>
-      <w:hyperlink r:id="rId19" w:history="1">
-        <w:r>
-          <w:rPr>
-            <w:rStyle w:val="Hyperlink"/>
-          </w:rPr>
-          <w:t>https://www.weebly.com/</w:t>
-        </w:r>
-      </w:hyperlink>
-    </w:p>
-    <w:p>
-      <w:pPr>
-        <w:pStyle w:val="ListParagraph"/>
-        <w:numPr>
-          <w:ilvl w:val="0"/>
-          <w:numId w:val="2"/>
-        </w:numPr>
-        <w:rPr>
-          <w:rFonts w:ascii="Times New Roman" w:hAnsi="Times New Roman" w:cs="Times New Roman"/>
-          <w:sz w:val="24"/>
-          <w:szCs w:val="24"/>
-        </w:rPr>
-      </w:pPr>
-      <w:proofErr w:type="spellStart"/>
-      <w:r>
-        <w:rPr>
-          <w:rFonts w:ascii="Times New Roman" w:hAnsi="Times New Roman" w:cs="Times New Roman"/>
-          <w:sz w:val="24"/>
-          <w:szCs w:val="24"/>
-        </w:rPr>
-        <w:t>Typepad</w:t>
-      </w:r>
-      <w:proofErr w:type="spellEnd"/>
-      <w:r>
-        <w:rPr>
-          <w:rFonts w:ascii="Times New Roman" w:hAnsi="Times New Roman" w:cs="Times New Roman"/>
-          <w:sz w:val="24"/>
-          <w:szCs w:val="24"/>
-        </w:rPr>
-        <w:t xml:space="preserve"> - </w:t>
+      <w:r>
+        <w:rPr>
+          <w:rFonts w:ascii="Times New Roman" w:hAnsi="Times New Roman" w:cs="Times New Roman"/>
+          <w:sz w:val="24"/>
+          <w:szCs w:val="24"/>
+        </w:rPr>
+        <w:t xml:space="preserve">Typepad - </w:t>
       </w:r>
       <w:hyperlink r:id="rId20" w:history="1">
         <w:r>
@@ -2097,7 +2147,6 @@
           <w:szCs w:val="24"/>
         </w:rPr>
       </w:pPr>
-      <w:proofErr w:type="spellStart"/>
       <w:r>
         <w:rPr>
           <w:rFonts w:ascii="Times New Roman" w:hAnsi="Times New Roman" w:cs="Times New Roman"/>
@@ -2112,16 +2161,7 @@
           <w:sz w:val="24"/>
           <w:szCs w:val="24"/>
         </w:rPr>
-        <w:t>how</w:t>
-      </w:r>
-      <w:proofErr w:type="spellEnd"/>
-      <w:r>
-        <w:rPr>
-          <w:rFonts w:ascii="Times New Roman" w:hAnsi="Times New Roman" w:cs="Times New Roman"/>
-          <w:sz w:val="24"/>
-          <w:szCs w:val="24"/>
-        </w:rPr>
-        <w:t xml:space="preserve"> - </w:t>
+        <w:t xml:space="preserve">how - </w:t>
       </w:r>
       <w:hyperlink r:id="rId26" w:history="1">
         <w:r>
@@ -2175,23 +2215,13 @@
           <w:szCs w:val="24"/>
         </w:rPr>
       </w:pPr>
-      <w:proofErr w:type="spellStart"/>
-      <w:r>
-        <w:rPr>
-          <w:rFonts w:ascii="Times New Roman" w:hAnsi="Times New Roman" w:cs="Times New Roman"/>
-          <w:sz w:val="24"/>
-          <w:szCs w:val="24"/>
-        </w:rPr>
-        <w:t>Wikibooks</w:t>
-      </w:r>
-      <w:proofErr w:type="spellEnd"/>
-      <w:r>
-        <w:rPr>
-          <w:rFonts w:ascii="Times New Roman" w:hAnsi="Times New Roman" w:cs="Times New Roman"/>
-          <w:sz w:val="24"/>
-          <w:szCs w:val="24"/>
-        </w:rPr>
-        <w:t xml:space="preserve"> - </w:t>
+      <w:r>
+        <w:rPr>
+          <w:rFonts w:ascii="Times New Roman" w:hAnsi="Times New Roman" w:cs="Times New Roman"/>
+          <w:sz w:val="24"/>
+          <w:szCs w:val="24"/>
+        </w:rPr>
+        <w:t xml:space="preserve">Wikibooks - </w:t>
       </w:r>
       <w:hyperlink r:id="rId28" w:history="1">
         <w:r>
@@ -2253,23 +2283,13 @@
           <w:szCs w:val="24"/>
         </w:rPr>
       </w:pPr>
-      <w:proofErr w:type="spellStart"/>
-      <w:r>
-        <w:rPr>
-          <w:rFonts w:ascii="Times New Roman" w:hAnsi="Times New Roman" w:cs="Times New Roman"/>
-          <w:sz w:val="24"/>
-          <w:szCs w:val="24"/>
-        </w:rPr>
-        <w:t>Wikiquotes</w:t>
-      </w:r>
-      <w:proofErr w:type="spellEnd"/>
-      <w:r>
-        <w:rPr>
-          <w:rFonts w:ascii="Times New Roman" w:hAnsi="Times New Roman" w:cs="Times New Roman"/>
-          <w:sz w:val="24"/>
-          <w:szCs w:val="24"/>
-        </w:rPr>
-        <w:t xml:space="preserve"> - </w:t>
+      <w:r>
+        <w:rPr>
+          <w:rFonts w:ascii="Times New Roman" w:hAnsi="Times New Roman" w:cs="Times New Roman"/>
+          <w:sz w:val="24"/>
+          <w:szCs w:val="24"/>
+        </w:rPr>
+        <w:t xml:space="preserve">Wikiquotes - </w:t>
       </w:r>
       <w:hyperlink r:id="rId30" w:history="1">
         <w:r>
@@ -2407,23 +2427,13 @@
           <w:szCs w:val="24"/>
         </w:rPr>
       </w:pPr>
-      <w:proofErr w:type="spellStart"/>
-      <w:r>
-        <w:rPr>
-          <w:rFonts w:ascii="Times New Roman" w:hAnsi="Times New Roman" w:cs="Times New Roman"/>
-          <w:sz w:val="24"/>
-          <w:szCs w:val="24"/>
-        </w:rPr>
-        <w:t>Reddit</w:t>
-      </w:r>
-      <w:proofErr w:type="spellEnd"/>
-      <w:r>
-        <w:rPr>
-          <w:rFonts w:ascii="Times New Roman" w:hAnsi="Times New Roman" w:cs="Times New Roman"/>
-          <w:sz w:val="24"/>
-          <w:szCs w:val="24"/>
-        </w:rPr>
-        <w:t xml:space="preserve"> - </w:t>
+      <w:r>
+        <w:rPr>
+          <w:rFonts w:ascii="Times New Roman" w:hAnsi="Times New Roman" w:cs="Times New Roman"/>
+          <w:sz w:val="24"/>
+          <w:szCs w:val="24"/>
+        </w:rPr>
+        <w:t xml:space="preserve">Reddit - </w:t>
       </w:r>
       <w:hyperlink r:id="rId34" w:history="1">
         <w:r>
@@ -2501,23 +2511,13 @@
           <w:szCs w:val="24"/>
         </w:rPr>
       </w:pPr>
-      <w:proofErr w:type="spellStart"/>
-      <w:r>
-        <w:rPr>
-          <w:rFonts w:ascii="Times New Roman" w:hAnsi="Times New Roman" w:cs="Times New Roman"/>
-          <w:sz w:val="24"/>
-          <w:szCs w:val="24"/>
-        </w:rPr>
-        <w:t>Alltop</w:t>
-      </w:r>
-      <w:proofErr w:type="spellEnd"/>
-      <w:r>
-        <w:rPr>
-          <w:rFonts w:ascii="Times New Roman" w:hAnsi="Times New Roman" w:cs="Times New Roman"/>
-          <w:sz w:val="24"/>
-          <w:szCs w:val="24"/>
-        </w:rPr>
-        <w:t xml:space="preserve"> - </w:t>
+      <w:r>
+        <w:rPr>
+          <w:rFonts w:ascii="Times New Roman" w:hAnsi="Times New Roman" w:cs="Times New Roman"/>
+          <w:sz w:val="24"/>
+          <w:szCs w:val="24"/>
+        </w:rPr>
+        <w:t xml:space="preserve">Alltop - </w:t>
       </w:r>
       <w:hyperlink r:id="rId36" w:history="1">
         <w:r>
@@ -2541,23 +2541,13 @@
           <w:szCs w:val="24"/>
         </w:rPr>
       </w:pPr>
-      <w:proofErr w:type="spellStart"/>
-      <w:r>
-        <w:rPr>
-          <w:rFonts w:ascii="Times New Roman" w:hAnsi="Times New Roman" w:cs="Times New Roman"/>
-          <w:sz w:val="24"/>
-          <w:szCs w:val="24"/>
-        </w:rPr>
-        <w:t>Popurls</w:t>
-      </w:r>
-      <w:proofErr w:type="spellEnd"/>
-      <w:r>
-        <w:rPr>
-          <w:rFonts w:ascii="Times New Roman" w:hAnsi="Times New Roman" w:cs="Times New Roman"/>
-          <w:sz w:val="24"/>
-          <w:szCs w:val="24"/>
-        </w:rPr>
-        <w:t xml:space="preserve"> - </w:t>
+      <w:r>
+        <w:rPr>
+          <w:rFonts w:ascii="Times New Roman" w:hAnsi="Times New Roman" w:cs="Times New Roman"/>
+          <w:sz w:val="24"/>
+          <w:szCs w:val="24"/>
+        </w:rPr>
+        <w:t xml:space="preserve">Popurls - </w:t>
       </w:r>
       <w:hyperlink r:id="rId37" w:history="1">
         <w:r>
@@ -2695,23 +2685,13 @@
           <w:szCs w:val="24"/>
         </w:rPr>
       </w:pPr>
-      <w:proofErr w:type="spellStart"/>
-      <w:r>
-        <w:rPr>
-          <w:rFonts w:ascii="Times New Roman" w:hAnsi="Times New Roman" w:cs="Times New Roman"/>
-          <w:sz w:val="24"/>
-          <w:szCs w:val="24"/>
-        </w:rPr>
-        <w:t>RachaelKing</w:t>
-      </w:r>
-      <w:proofErr w:type="spellEnd"/>
-      <w:r>
-        <w:rPr>
-          <w:rFonts w:ascii="Times New Roman" w:hAnsi="Times New Roman" w:cs="Times New Roman"/>
-          <w:sz w:val="24"/>
-          <w:szCs w:val="24"/>
-        </w:rPr>
-        <w:t xml:space="preserve"> - </w:t>
+      <w:r>
+        <w:rPr>
+          <w:rFonts w:ascii="Times New Roman" w:hAnsi="Times New Roman" w:cs="Times New Roman"/>
+          <w:sz w:val="24"/>
+          <w:szCs w:val="24"/>
+        </w:rPr>
+        <w:t xml:space="preserve">RachaelKing - </w:t>
       </w:r>
       <w:hyperlink r:id="rId41" w:history="1">
         <w:r>
@@ -2801,18 +2781,8 @@
           <w:sz w:val="24"/>
           <w:szCs w:val="24"/>
         </w:rPr>
-        <w:t xml:space="preserve">Red </w:t>
-      </w:r>
-      <w:proofErr w:type="spellStart"/>
-      <w:r>
-        <w:rPr>
-          <w:rFonts w:ascii="Times New Roman" w:hAnsi="Times New Roman" w:cs="Times New Roman"/>
-          <w:sz w:val="24"/>
-          <w:szCs w:val="24"/>
-        </w:rPr>
-        <w:t>russak</w:t>
-      </w:r>
-      <w:proofErr w:type="spellEnd"/>
+        <w:t>Red russak</w:t>
+      </w:r>
       <w:r>
         <w:rPr>
           <w:rFonts w:ascii="Times New Roman" w:hAnsi="Times New Roman" w:cs="Times New Roman"/>

</xml_diff>